<commit_message>
updated via Jeff's comments
</commit_message>
<xml_diff>
--- a/docs/2021_07_14/mdi_frontiers_resubmission_RtR_v2.docx
+++ b/docs/2021_07_14/mdi_frontiers_resubmission_RtR_v2.docx
@@ -558,15 +558,13 @@
         </w:rPr>
         <w:t xml:space="preserve"> to </w:t>
       </w:r>
-      <w:proofErr w:type="gramStart"/>
-      <w:r>
-        <w:rPr>
-          <w:sz w:val="22"/>
-          <w:szCs w:val="22"/>
-        </w:rPr>
-        <w:t>more clearly state the expectations</w:t>
-      </w:r>
-      <w:proofErr w:type="gramEnd"/>
+      <w:r>
+        <w:rPr>
+          <w:sz w:val="22"/>
+          <w:szCs w:val="22"/>
+        </w:rPr>
+        <w:t>state the expectations more clearly</w:t>
+      </w:r>
       <w:r>
         <w:rPr>
           <w:sz w:val="22"/>
@@ -892,15 +890,13 @@
         </w:rPr>
         <w:t xml:space="preserve"> on the measured variables as well as their potential interaction with fire. As part of this, we have rewritten the hypothesis section within the Introduction to </w:t>
       </w:r>
-      <w:proofErr w:type="gramStart"/>
-      <w:r>
-        <w:rPr>
-          <w:sz w:val="22"/>
-          <w:szCs w:val="22"/>
-        </w:rPr>
-        <w:t>more explicitly state these expectations</w:t>
-      </w:r>
-      <w:proofErr w:type="gramEnd"/>
+      <w:r>
+        <w:rPr>
+          <w:sz w:val="22"/>
+          <w:szCs w:val="22"/>
+        </w:rPr>
+        <w:t>state these expectations more explicitly</w:t>
+      </w:r>
       <w:r>
         <w:rPr>
           <w:sz w:val="22"/>
@@ -1269,7 +1265,21 @@
           <w:sz w:val="22"/>
           <w:szCs w:val="22"/>
         </w:rPr>
-        <w:t xml:space="preserve">, to firm up an understanding of trends in population expansion and colonization, depending in part on a host of factors. </w:t>
+        <w:t xml:space="preserve">, to firm up an understanding of trends in population </w:t>
+      </w:r>
+      <w:r>
+        <w:rPr>
+          <w:sz w:val="22"/>
+          <w:szCs w:val="22"/>
+        </w:rPr>
+        <w:t>demographics</w:t>
+      </w:r>
+      <w:r>
+        <w:rPr>
+          <w:sz w:val="22"/>
+          <w:szCs w:val="22"/>
+        </w:rPr>
+        <w:t xml:space="preserve">, depending in part on a host of factors. </w:t>
       </w:r>
     </w:p>
     <w:p>
@@ -1335,15 +1345,13 @@
         </w:rPr>
         <w:t xml:space="preserve">We thank the reviewer for the comment on the structure of the Results, and manuscript in general. In response, we have restructured the Introduction to better set up our hypotheses, including removing the conceptual model. The hypotheses have also been restructured to </w:t>
       </w:r>
-      <w:proofErr w:type="gramStart"/>
-      <w:r>
-        <w:rPr>
-          <w:sz w:val="22"/>
-          <w:szCs w:val="22"/>
-        </w:rPr>
-        <w:t>more clearly state the expectations</w:t>
-      </w:r>
-      <w:proofErr w:type="gramEnd"/>
+      <w:r>
+        <w:rPr>
+          <w:sz w:val="22"/>
+          <w:szCs w:val="22"/>
+        </w:rPr>
+        <w:t>state the expectations more clearly</w:t>
+      </w:r>
       <w:r>
         <w:rPr>
           <w:sz w:val="22"/>

</xml_diff>